<commit_message>
hart die Bezahlfunktion gecodet
</commit_message>
<xml_diff>
--- a/00 - Arbeit/Schnittstellenbeschreibungen.docx
+++ b/00 - Arbeit/Schnittstellenbeschreibungen.docx
@@ -639,7 +639,10 @@
         <w:t>Filialpreise</w:t>
       </w:r>
       <w:r>
-        <w:t xml:space="preserve"> (Vielfaches von 9)</w:t>
+        <w:t xml:space="preserve"> (Vielfaches von 10</w:t>
+      </w:r>
+      <w:r>
+        <w:t>)</w:t>
       </w:r>
     </w:p>
     <w:p>
@@ -655,7 +658,28 @@
         <w:pStyle w:val="Listenabsatz"/>
       </w:pPr>
       <w:r>
-        <w:t>Die Artikelnummer ist jeweils 4 stellig und der zugehörige Preis 5 stellig. Der Preis besitzt kein Dezimaltrennzeichen, die letzten beiden Ziffern werden als 1/10 und 1/100 interpretiert.</w:t>
+        <w:t xml:space="preserve">Die ersten 5 Stellen enthalten die Artikelnummer (im Falle von kürzeren Artikelnummern werden die Stellen von links mit Nullen aufgefüllt). Die folgenden und auch letzten 5 Stellen enthalten den Preis ohne </w:t>
+      </w:r>
+      <w:r>
+        <w:t xml:space="preserve">Dezimaltrennzeichen, </w:t>
+      </w:r>
+      <w:r>
+        <w:t xml:space="preserve">wobei </w:t>
+      </w:r>
+      <w:r>
+        <w:t xml:space="preserve">die letzten beiden Ziffern als 1/10 und 1/100 </w:t>
+      </w:r>
+      <w:r>
+        <w:t xml:space="preserve">Stellen </w:t>
+      </w:r>
+      <w:r>
+        <w:t>interpretiert</w:t>
+      </w:r>
+      <w:r>
+        <w:t xml:space="preserve"> werden</w:t>
+      </w:r>
+      <w:r>
+        <w:t>.</w:t>
       </w:r>
     </w:p>
     <w:p>
@@ -670,7 +694,19 @@
         <w:t>Beispiel</w:t>
       </w:r>
       <w:r>
-        <w:t>: 12340059513379950</w:t>
+        <w:t xml:space="preserve">: </w:t>
+      </w:r>
+      <w:r>
+        <w:t>0</w:t>
+      </w:r>
+      <w:r>
+        <w:t>123400595</w:t>
+      </w:r>
+      <w:r>
+        <w:t>3</w:t>
+      </w:r>
+      <w:r>
+        <w:t>13379950</w:t>
       </w:r>
       <w:r>
         <w:t xml:space="preserve"> für </w:t>
@@ -715,7 +751,13 @@
         </w:rPr>
       </w:pPr>
       <w:r>
-        <w:t>den Artikel 1337 zu einem Preis von 99,50€</w:t>
+        <w:t xml:space="preserve">den Artikel </w:t>
+      </w:r>
+      <w:r>
+        <w:t>3</w:t>
+      </w:r>
+      <w:r>
+        <w:t>1337 zu einem Preis von 99,50€</w:t>
       </w:r>
     </w:p>
     <w:p>
@@ -729,7 +771,13 @@
         <w:t>Wichtig:</w:t>
       </w:r>
       <w:r>
-        <w:t xml:space="preserve"> ein Preis der als 00000 kodiert ist, ist ein sogenannter „soft </w:t>
+        <w:t xml:space="preserve"> ein Preis der als </w:t>
+      </w:r>
+      <w:r>
+        <w:t>00000</w:t>
+      </w:r>
+      <w:r>
+        <w:t xml:space="preserve"> kodiert ist, ist ein sogenannter „soft </w:t>
       </w:r>
       <w:proofErr w:type="spellStart"/>
       <w:r>
@@ -746,6 +794,32 @@
       <w:proofErr w:type="spellEnd"/>
       <w:r>
         <w:t xml:space="preserve"> entfernt werden.</w:t>
+      </w:r>
+    </w:p>
+    <w:p>
+      <w:pPr>
+        <w:pStyle w:val="Listenabsatz"/>
+      </w:pPr>
+      <w:r>
+        <w:rPr>
+          <w:color w:val="FF0000"/>
+        </w:rPr>
+        <w:t xml:space="preserve">Wichtig: </w:t>
+      </w:r>
+      <w:r>
+        <w:t xml:space="preserve">die Artikelnummer </w:t>
+      </w:r>
+      <w:r>
+        <w:t>0</w:t>
+      </w:r>
+      <w:r>
+        <w:t>0000 darf nicht vergeben werden</w:t>
+      </w:r>
+      <w:r>
+        <w:t>!</w:t>
+      </w:r>
+      <w:r>
+        <w:t xml:space="preserve"> Die Zeichenfolge ist für den Separator (siehe unten) reserviert. </w:t>
       </w:r>
     </w:p>
     <w:p>
@@ -766,7 +840,10 @@
         <w:t>Separator</w:t>
       </w:r>
       <w:r>
-        <w:t xml:space="preserve"> (4 stellig)</w:t>
+        <w:t xml:space="preserve"> (5</w:t>
+      </w:r>
+      <w:r>
+        <w:t xml:space="preserve"> stellig)</w:t>
       </w:r>
     </w:p>
     <w:p>
@@ -782,24 +859,19 @@
       </w:r>
       <w:proofErr w:type="spellEnd"/>
       <w:r>
-        <w:t xml:space="preserve"> ist eine reservierte Zeichenkette aus vier Nullen („0000“). Es dient dazu, die Filialpreise von den Gesellschaftspreisen zu trennen.</w:t>
-      </w:r>
-    </w:p>
-    <w:p>
-      <w:pPr>
-        <w:pStyle w:val="Listenabsatz"/>
-      </w:pPr>
-      <w:r>
-        <w:rPr>
-          <w:color w:val="FF0000"/>
-        </w:rPr>
-        <w:t xml:space="preserve">Wichtig: </w:t>
-      </w:r>
-      <w:r>
-        <w:t>die Artikelnummer 0000 darf nicht vergeben werden</w:t>
-      </w:r>
-      <w:r>
-        <w:t>!</w:t>
+        <w:t xml:space="preserve"> ist eine reservierte Zeichenkette aus </w:t>
+      </w:r>
+      <w:r>
+        <w:t xml:space="preserve">fünf </w:t>
+      </w:r>
+      <w:r>
+        <w:t>Nullen („</w:t>
+      </w:r>
+      <w:r>
+        <w:t>0</w:t>
+      </w:r>
+      <w:r>
+        <w:t>0000“). Es dient dazu, die Filialpreise von den Gesellschaftspreisen zu trennen.</w:t>
       </w:r>
     </w:p>
     <w:p>
@@ -861,7 +933,13 @@
         <w:t xml:space="preserve"> </w:t>
       </w:r>
       <w:r>
-        <w:t>(Vielfaches von 9)</w:t>
+        <w:t xml:space="preserve">(Vielfaches von </w:t>
+      </w:r>
+      <w:r>
+        <w:t>10</w:t>
+      </w:r>
+      <w:r>
+        <w:t>)</w:t>
       </w:r>
     </w:p>
     <w:p>
@@ -953,37 +1031,41 @@
         <w:t>Landespreise</w:t>
       </w:r>
       <w:r>
+        <w:t xml:space="preserve"> (Vielfaches von </w:t>
+      </w:r>
+      <w:r>
+        <w:t>10</w:t>
+      </w:r>
+      <w:r>
+        <w:t>)</w:t>
+      </w:r>
+    </w:p>
+    <w:p>
+      <w:pPr>
+        <w:pStyle w:val="Listenabsatz"/>
+      </w:pPr>
+      <w:r>
+        <w:t>Pendant zu den Filial- und Gesellschaftspreisen. Siehe 3. Filialpreise für weitere Details.</w:t>
+      </w:r>
+    </w:p>
+    <w:p>
+      <w:pPr>
+        <w:pStyle w:val="Listenabsatz"/>
+      </w:pPr>
+      <w:r>
+        <w:rPr>
+          <w:color w:val="E36C0A" w:themeColor="accent6" w:themeShade="BF"/>
+        </w:rPr>
+        <w:lastRenderedPageBreak/>
+        <w:t>Hinweis:</w:t>
+      </w:r>
+      <w:r>
+        <w:rPr>
+          <w:color w:val="E36C0A" w:themeColor="accent6" w:themeShade="BF"/>
+        </w:rPr>
         <w:t xml:space="preserve"> </w:t>
       </w:r>
       <w:r>
-        <w:t>(Vielfaches von 9)</w:t>
-      </w:r>
-    </w:p>
-    <w:p>
-      <w:pPr>
-        <w:pStyle w:val="Listenabsatz"/>
-      </w:pPr>
-      <w:r>
-        <w:t>Pendant zu den Filial- und Gesellschaftspreisen. Siehe 3. Filialpreise für weitere Details.</w:t>
-      </w:r>
-    </w:p>
-    <w:p>
-      <w:pPr>
-        <w:pStyle w:val="Listenabsatz"/>
-      </w:pPr>
-      <w:r>
-        <w:rPr>
-          <w:color w:val="E36C0A" w:themeColor="accent6" w:themeShade="BF"/>
-        </w:rPr>
-        <w:t>Hinweis:</w:t>
-      </w:r>
-      <w:r>
-        <w:rPr>
-          <w:color w:val="E36C0A" w:themeColor="accent6" w:themeShade="BF"/>
-        </w:rPr>
-        <w:t xml:space="preserve"> </w:t>
-      </w:r>
-      <w:r>
         <w:t>dieses Feld ist optional.</w:t>
       </w:r>
     </w:p>
@@ -992,7 +1074,6 @@
         <w:pStyle w:val="berschrift2"/>
       </w:pPr>
       <w:r>
-        <w:lastRenderedPageBreak/>
         <w:t>Vollständiges Beispiel</w:t>
       </w:r>
     </w:p>
@@ -1058,7 +1139,7 @@
       <w:pPr>
         <w:ind w:left="284" w:right="284"/>
         <w:rPr>
-          <w:rFonts w:ascii="Cambria" w:hAnsi="Cambria" w:cs="Arial"/>
+          <w:rFonts w:asciiTheme="majorHAnsi" w:hAnsiTheme="majorHAnsi" w:cs="Arial"/>
           <w:color w:val="92D050"/>
           <w:sz w:val="21"/>
           <w:szCs w:val="21"/>
@@ -1066,7 +1147,7 @@
       </w:pPr>
       <w:r>
         <w:rPr>
-          <w:rFonts w:ascii="Cambria" w:hAnsi="Cambria" w:cs="Arial"/>
+          <w:rFonts w:asciiTheme="majorHAnsi" w:hAnsiTheme="majorHAnsi"/>
           <w:color w:val="FF0000"/>
           <w:sz w:val="21"/>
           <w:szCs w:val="21"/>
@@ -1075,61 +1156,160 @@
       </w:r>
       <w:r>
         <w:rPr>
-          <w:rFonts w:ascii="Cambria" w:hAnsi="Cambria" w:cs="Arial"/>
+          <w:rFonts w:asciiTheme="majorHAnsi" w:hAnsiTheme="majorHAnsi"/>
+          <w:color w:val="FFFF00"/>
+          <w:sz w:val="21"/>
+          <w:szCs w:val="21"/>
+        </w:rPr>
+        <w:t>053</w:t>
+      </w:r>
+      <w:r>
+        <w:rPr>
+          <w:rFonts w:asciiTheme="majorHAnsi" w:hAnsiTheme="majorHAnsi"/>
+          <w:color w:val="0070C0"/>
+          <w:sz w:val="21"/>
+          <w:szCs w:val="21"/>
+        </w:rPr>
+        <w:t>01111</w:t>
+      </w:r>
+      <w:r>
+        <w:rPr>
+          <w:rFonts w:asciiTheme="majorHAnsi" w:hAnsiTheme="majorHAnsi"/>
+          <w:color w:val="92D050"/>
+          <w:sz w:val="21"/>
+          <w:szCs w:val="21"/>
+        </w:rPr>
+        <w:t>00000</w:t>
+      </w:r>
+      <w:r>
+        <w:rPr>
+          <w:rFonts w:asciiTheme="majorHAnsi" w:hAnsiTheme="majorHAnsi"/>
+          <w:color w:val="0070C0"/>
+          <w:sz w:val="21"/>
+          <w:szCs w:val="21"/>
+        </w:rPr>
+        <w:t>01235</w:t>
+      </w:r>
+      <w:r>
+        <w:rPr>
+          <w:rFonts w:asciiTheme="majorHAnsi" w:hAnsiTheme="majorHAnsi"/>
+          <w:color w:val="92D050"/>
+          <w:sz w:val="21"/>
+          <w:szCs w:val="21"/>
+        </w:rPr>
+        <w:t>00050</w:t>
+      </w:r>
+      <w:r>
+        <w:rPr>
+          <w:rFonts w:asciiTheme="majorHAnsi" w:hAnsiTheme="majorHAnsi"/>
+          <w:color w:val="0070C0"/>
+          <w:sz w:val="21"/>
+          <w:szCs w:val="21"/>
+        </w:rPr>
+        <w:t>05555</w:t>
+      </w:r>
+      <w:r>
+        <w:rPr>
+          <w:rFonts w:asciiTheme="majorHAnsi" w:hAnsiTheme="majorHAnsi"/>
+          <w:color w:val="92D050"/>
+          <w:sz w:val="21"/>
+          <w:szCs w:val="21"/>
+        </w:rPr>
+        <w:t>00000</w:t>
+      </w:r>
+      <w:r>
+        <w:rPr>
+          <w:rFonts w:asciiTheme="majorHAnsi" w:hAnsiTheme="majorHAnsi"/>
+          <w:color w:val="0070C0"/>
+          <w:sz w:val="21"/>
+          <w:szCs w:val="21"/>
+        </w:rPr>
+        <w:t>06666</w:t>
+      </w:r>
+      <w:r>
+        <w:rPr>
+          <w:rFonts w:asciiTheme="majorHAnsi" w:hAnsiTheme="majorHAnsi"/>
+          <w:color w:val="92D050"/>
+          <w:sz w:val="21"/>
+          <w:szCs w:val="21"/>
+        </w:rPr>
+        <w:t>00000</w:t>
+      </w:r>
+      <w:r>
+        <w:rPr>
+          <w:rFonts w:asciiTheme="majorHAnsi" w:hAnsiTheme="majorHAnsi"/>
+          <w:color w:val="0070C0"/>
+          <w:sz w:val="21"/>
+          <w:szCs w:val="21"/>
+        </w:rPr>
+        <w:t>09999</w:t>
+      </w:r>
+      <w:r>
+        <w:rPr>
+          <w:rFonts w:asciiTheme="majorHAnsi" w:hAnsiTheme="majorHAnsi"/>
+          <w:color w:val="92D050"/>
+          <w:sz w:val="21"/>
+          <w:szCs w:val="21"/>
+        </w:rPr>
+        <w:t>00000</w:t>
+      </w:r>
+      <w:r>
+        <w:rPr>
+          <w:rFonts w:asciiTheme="majorHAnsi" w:hAnsiTheme="majorHAnsi"/>
           <w:color w:val="FFC000"/>
           <w:sz w:val="21"/>
           <w:szCs w:val="21"/>
         </w:rPr>
-        <w:t>053</w:t>
-      </w:r>
-      <w:r>
-        <w:rPr>
-          <w:rFonts w:ascii="Cambria" w:hAnsi="Cambria" w:cs="Arial"/>
+        <w:t>00000</w:t>
+      </w:r>
+      <w:r>
+        <w:rPr>
+          <w:rFonts w:asciiTheme="majorHAnsi" w:hAnsiTheme="majorHAnsi"/>
           <w:color w:val="0070C0"/>
           <w:sz w:val="21"/>
           <w:szCs w:val="21"/>
         </w:rPr>
-        <w:t>1111</w:t>
-      </w:r>
-      <w:r>
-        <w:rPr>
-          <w:rFonts w:ascii="Cambria" w:hAnsi="Cambria" w:cs="Arial"/>
+        <w:t>05555</w:t>
+      </w:r>
+      <w:r>
+        <w:rPr>
+          <w:rFonts w:asciiTheme="majorHAnsi" w:hAnsiTheme="majorHAnsi"/>
           <w:color w:val="92D050"/>
           <w:sz w:val="21"/>
           <w:szCs w:val="21"/>
         </w:rPr>
-        <w:t>00000</w:t>
-      </w:r>
-      <w:r>
-        <w:rPr>
-          <w:rFonts w:ascii="Cambria" w:hAnsi="Cambria" w:cs="Arial"/>
+        <w:t>00500</w:t>
+      </w:r>
+      <w:r>
+        <w:rPr>
+          <w:rFonts w:asciiTheme="majorHAnsi" w:hAnsiTheme="majorHAnsi"/>
           <w:color w:val="0070C0"/>
           <w:sz w:val="21"/>
           <w:szCs w:val="21"/>
         </w:rPr>
-        <w:t>1235</w:t>
-      </w:r>
-      <w:r>
-        <w:rPr>
-          <w:rFonts w:ascii="Cambria" w:hAnsi="Cambria" w:cs="Arial"/>
+        <w:t>06666</w:t>
+      </w:r>
+      <w:r>
+        <w:rPr>
+          <w:rFonts w:asciiTheme="majorHAnsi" w:hAnsiTheme="majorHAnsi"/>
           <w:color w:val="92D050"/>
           <w:sz w:val="21"/>
           <w:szCs w:val="21"/>
         </w:rPr>
-        <w:t>00050</w:t>
-      </w:r>
-      <w:r>
-        <w:rPr>
-          <w:rFonts w:ascii="Cambria" w:hAnsi="Cambria" w:cs="Arial"/>
+        <w:t>00019</w:t>
+      </w:r>
+      <w:r>
+        <w:rPr>
+          <w:rFonts w:asciiTheme="majorHAnsi" w:hAnsiTheme="majorHAnsi"/>
           <w:color w:val="0070C0"/>
           <w:sz w:val="21"/>
           <w:szCs w:val="21"/>
         </w:rPr>
-        <w:t>5555</w:t>
-      </w:r>
-      <w:r>
-        <w:rPr>
-          <w:rFonts w:ascii="Cambria" w:hAnsi="Cambria" w:cs="Arial"/>
+        <w:t>09999</w:t>
+      </w:r>
+      <w:r>
+        <w:rPr>
+          <w:rFonts w:asciiTheme="majorHAnsi" w:hAnsiTheme="majorHAnsi"/>
           <w:color w:val="92D050"/>
           <w:sz w:val="21"/>
           <w:szCs w:val="21"/>
@@ -1138,183 +1318,138 @@
       </w:r>
       <w:r>
         <w:rPr>
-          <w:rFonts w:ascii="Cambria" w:hAnsi="Cambria" w:cs="Arial"/>
+          <w:rFonts w:asciiTheme="majorHAnsi" w:hAnsiTheme="majorHAnsi"/>
+          <w:color w:val="FFC000"/>
+          <w:sz w:val="21"/>
+          <w:szCs w:val="21"/>
+        </w:rPr>
+        <w:t>00000</w:t>
+      </w:r>
+      <w:r>
+        <w:rPr>
+          <w:rFonts w:asciiTheme="majorHAnsi" w:hAnsiTheme="majorHAnsi"/>
           <w:color w:val="0070C0"/>
           <w:sz w:val="21"/>
           <w:szCs w:val="21"/>
         </w:rPr>
-        <w:t>6666</w:t>
-      </w:r>
-      <w:r>
-        <w:rPr>
-          <w:rFonts w:ascii="Cambria" w:hAnsi="Cambria" w:cs="Arial"/>
+        <w:t>01111</w:t>
+      </w:r>
+      <w:r>
+        <w:rPr>
+          <w:rFonts w:asciiTheme="majorHAnsi" w:hAnsiTheme="majorHAnsi"/>
           <w:color w:val="92D050"/>
           <w:sz w:val="21"/>
           <w:szCs w:val="21"/>
         </w:rPr>
-        <w:t>00000</w:t>
-      </w:r>
-      <w:r>
-        <w:rPr>
-          <w:rFonts w:ascii="Cambria" w:hAnsi="Cambria" w:cs="Arial"/>
+        <w:t>00995</w:t>
+      </w:r>
+      <w:r>
+        <w:rPr>
+          <w:rFonts w:asciiTheme="majorHAnsi" w:hAnsiTheme="majorHAnsi"/>
           <w:color w:val="0070C0"/>
           <w:sz w:val="21"/>
           <w:szCs w:val="21"/>
         </w:rPr>
-        <w:t>9999</w:t>
-      </w:r>
-      <w:r>
-        <w:rPr>
-          <w:rFonts w:ascii="Cambria" w:hAnsi="Cambria" w:cs="Arial"/>
+        <w:t>01234</w:t>
+      </w:r>
+      <w:r>
+        <w:rPr>
+          <w:rFonts w:asciiTheme="majorHAnsi" w:hAnsiTheme="majorHAnsi"/>
           <w:color w:val="92D050"/>
           <w:sz w:val="21"/>
           <w:szCs w:val="21"/>
         </w:rPr>
-        <w:t>00000</w:t>
-      </w:r>
-      <w:r>
-        <w:rPr>
-          <w:rFonts w:ascii="Cambria" w:hAnsi="Cambria" w:cs="Arial"/>
-          <w:color w:val="7030A0"/>
-          <w:sz w:val="21"/>
-          <w:szCs w:val="21"/>
-        </w:rPr>
-        <w:t>0000</w:t>
-      </w:r>
-      <w:r>
-        <w:rPr>
-          <w:rFonts w:ascii="Cambria" w:hAnsi="Cambria" w:cs="Arial"/>
+        <w:t>01900</w:t>
+      </w:r>
+      <w:r>
+        <w:rPr>
+          <w:rFonts w:asciiTheme="majorHAnsi" w:hAnsiTheme="majorHAnsi"/>
           <w:color w:val="0070C0"/>
           <w:sz w:val="21"/>
           <w:szCs w:val="21"/>
         </w:rPr>
-        <w:t>5555</w:t>
-      </w:r>
-      <w:r>
-        <w:rPr>
-          <w:rFonts w:ascii="Cambria" w:hAnsi="Cambria" w:cs="Arial"/>
+        <w:t>01235</w:t>
+      </w:r>
+      <w:r>
+        <w:rPr>
+          <w:rFonts w:asciiTheme="majorHAnsi" w:hAnsiTheme="majorHAnsi"/>
           <w:color w:val="92D050"/>
           <w:sz w:val="21"/>
           <w:szCs w:val="21"/>
         </w:rPr>
-        <w:t>00500</w:t>
-      </w:r>
-      <w:r>
-        <w:rPr>
-          <w:rFonts w:ascii="Cambria" w:hAnsi="Cambria" w:cs="Arial"/>
+        <w:t>00029</w:t>
+      </w:r>
+      <w:r>
+        <w:rPr>
+          <w:rFonts w:asciiTheme="majorHAnsi" w:hAnsiTheme="majorHAnsi"/>
           <w:color w:val="0070C0"/>
           <w:sz w:val="21"/>
           <w:szCs w:val="21"/>
         </w:rPr>
-        <w:t>6666</w:t>
-      </w:r>
-      <w:r>
-        <w:rPr>
-          <w:rFonts w:ascii="Cambria" w:hAnsi="Cambria" w:cs="Arial"/>
+        <w:t>05555</w:t>
+      </w:r>
+      <w:r>
+        <w:rPr>
+          <w:rFonts w:asciiTheme="majorHAnsi" w:hAnsiTheme="majorHAnsi"/>
           <w:color w:val="92D050"/>
           <w:sz w:val="21"/>
           <w:szCs w:val="21"/>
         </w:rPr>
-        <w:t>00019</w:t>
-      </w:r>
-      <w:r>
-        <w:rPr>
-          <w:rFonts w:ascii="Cambria" w:hAnsi="Cambria" w:cs="Arial"/>
+        <w:t>01250</w:t>
+      </w:r>
+      <w:r>
+        <w:rPr>
+          <w:rFonts w:asciiTheme="majorHAnsi" w:hAnsiTheme="majorHAnsi"/>
           <w:color w:val="0070C0"/>
           <w:sz w:val="21"/>
           <w:szCs w:val="21"/>
         </w:rPr>
-        <w:t>9999</w:t>
-      </w:r>
-      <w:r>
-        <w:rPr>
-          <w:rFonts w:ascii="Cambria" w:hAnsi="Cambria" w:cs="Arial"/>
+        <w:t>06666</w:t>
+      </w:r>
+      <w:r>
+        <w:rPr>
+          <w:rFonts w:asciiTheme="majorHAnsi" w:hAnsiTheme="majorHAnsi"/>
           <w:color w:val="92D050"/>
           <w:sz w:val="21"/>
           <w:szCs w:val="21"/>
         </w:rPr>
-        <w:t>00800</w:t>
-      </w:r>
-      <w:r>
-        <w:rPr>
-          <w:rFonts w:ascii="Cambria" w:hAnsi="Cambria" w:cs="Arial"/>
-          <w:color w:val="7030A0"/>
-          <w:sz w:val="21"/>
-          <w:szCs w:val="21"/>
-        </w:rPr>
-        <w:t>0000</w:t>
-      </w:r>
-      <w:r>
-        <w:rPr>
-          <w:rFonts w:ascii="Cambria" w:hAnsi="Cambria" w:cs="Arial"/>
+        <w:t>00600</w:t>
+      </w:r>
+      <w:r>
+        <w:rPr>
+          <w:rFonts w:asciiTheme="majorHAnsi" w:hAnsiTheme="majorHAnsi"/>
           <w:color w:val="0070C0"/>
           <w:sz w:val="21"/>
           <w:szCs w:val="21"/>
         </w:rPr>
-        <w:t>1235</w:t>
-      </w:r>
-      <w:r>
-        <w:rPr>
-          <w:rFonts w:ascii="Cambria" w:hAnsi="Cambria" w:cs="Arial"/>
+        <w:t>09999</w:t>
+      </w:r>
+      <w:r>
+        <w:rPr>
+          <w:rFonts w:asciiTheme="majorHAnsi" w:hAnsiTheme="majorHAnsi"/>
           <w:color w:val="92D050"/>
           <w:sz w:val="21"/>
           <w:szCs w:val="21"/>
         </w:rPr>
-        <w:t>00029</w:t>
-      </w:r>
-      <w:r>
-        <w:rPr>
-          <w:rFonts w:ascii="Cambria" w:hAnsi="Cambria" w:cs="Arial"/>
+        <w:t>00000</w:t>
+      </w:r>
+      <w:r>
+        <w:rPr>
+          <w:rFonts w:asciiTheme="majorHAnsi" w:hAnsiTheme="majorHAnsi"/>
           <w:color w:val="0070C0"/>
           <w:sz w:val="21"/>
           <w:szCs w:val="21"/>
         </w:rPr>
-        <w:t>5555</w:t>
-      </w:r>
-      <w:r>
-        <w:rPr>
-          <w:rFonts w:ascii="Cambria" w:hAnsi="Cambria" w:cs="Arial"/>
+        <w:t>12345</w:t>
+      </w:r>
+      <w:r>
+        <w:rPr>
+          <w:rFonts w:asciiTheme="majorHAnsi" w:hAnsiTheme="majorHAnsi"/>
           <w:color w:val="92D050"/>
           <w:sz w:val="21"/>
           <w:szCs w:val="21"/>
         </w:rPr>
-        <w:t>01250</w:t>
-      </w:r>
-      <w:r>
-        <w:rPr>
-          <w:rFonts w:ascii="Cambria" w:hAnsi="Cambria" w:cs="Arial"/>
-          <w:color w:val="0070C0"/>
-          <w:sz w:val="21"/>
-          <w:szCs w:val="21"/>
-        </w:rPr>
-        <w:t>6666</w:t>
-      </w:r>
-      <w:r>
-        <w:rPr>
-          <w:rFonts w:ascii="Cambria" w:hAnsi="Cambria" w:cs="Arial"/>
-          <w:color w:val="92D050"/>
-          <w:sz w:val="21"/>
-          <w:szCs w:val="21"/>
-        </w:rPr>
-        <w:t>00029</w:t>
-      </w:r>
-      <w:r>
-        <w:rPr>
-          <w:rFonts w:ascii="Cambria" w:hAnsi="Cambria" w:cs="Arial"/>
-          <w:color w:val="0070C0"/>
-          <w:sz w:val="21"/>
-          <w:szCs w:val="21"/>
-        </w:rPr>
-        <w:t>9999</w:t>
-      </w:r>
-      <w:r>
-        <w:rPr>
-          <w:rFonts w:ascii="Cambria" w:hAnsi="Cambria" w:cs="Arial"/>
-          <w:color w:val="92D050"/>
-          <w:sz w:val="21"/>
-          <w:szCs w:val="21"/>
-        </w:rPr>
-        <w:t>00000</w:t>
+        <w:t>00556</w:t>
       </w:r>
     </w:p>
     <w:p>
@@ -1378,10 +1513,13 @@
         <w:tblLook w:val="04A0" w:firstRow="1" w:lastRow="0" w:firstColumn="1" w:lastColumn="0" w:noHBand="0" w:noVBand="1"/>
       </w:tblPr>
       <w:tblGrid>
-        <w:gridCol w:w="960"/>
-        <w:gridCol w:w="2093"/>
-        <w:gridCol w:w="1519"/>
-        <w:gridCol w:w="1519"/>
+        <w:gridCol w:w="961"/>
+        <w:gridCol w:w="1636"/>
+        <w:gridCol w:w="873"/>
+        <w:gridCol w:w="1539"/>
+        <w:gridCol w:w="1396"/>
+        <w:gridCol w:w="1542"/>
+        <w:gridCol w:w="1167"/>
         <w:gridCol w:w="1568"/>
       </w:tblGrid>
       <w:tr>
@@ -1390,7 +1528,7 @@
         </w:trPr>
         <w:tc>
           <w:tcPr>
-            <w:tcW w:w="960" w:type="dxa"/>
+            <w:tcW w:w="0" w:type="auto"/>
             <w:tcBorders>
               <w:bottom w:val="single" w:sz="4" w:space="0" w:color="auto"/>
             </w:tcBorders>
@@ -1411,10 +1549,58 @@
         </w:tc>
         <w:tc>
           <w:tcPr>
-            <w:tcW w:w="2093" w:type="dxa"/>
+            <w:tcW w:w="0" w:type="auto"/>
             <w:tcBorders>
               <w:bottom w:val="single" w:sz="4" w:space="0" w:color="auto"/>
             </w:tcBorders>
+          </w:tcPr>
+          <w:p>
+            <w:pPr>
+              <w:jc w:val="center"/>
+            </w:pPr>
+            <w:r>
+              <w:t>1</w:t>
+            </w:r>
+          </w:p>
+        </w:tc>
+        <w:tc>
+          <w:tcPr>
+            <w:tcW w:w="0" w:type="auto"/>
+            <w:tcBorders>
+              <w:bottom w:val="single" w:sz="4" w:space="0" w:color="auto"/>
+            </w:tcBorders>
+          </w:tcPr>
+          <w:p>
+            <w:pPr>
+              <w:jc w:val="center"/>
+            </w:pPr>
+            <w:r>
+              <w:t>2</w:t>
+            </w:r>
+          </w:p>
+        </w:tc>
+        <w:tc>
+          <w:tcPr>
+            <w:tcW w:w="0" w:type="auto"/>
+            <w:tcBorders>
+              <w:bottom w:val="single" w:sz="4" w:space="0" w:color="auto"/>
+            </w:tcBorders>
+          </w:tcPr>
+          <w:p>
+            <w:pPr>
+              <w:jc w:val="center"/>
+            </w:pPr>
+            <w:r>
+              <w:t>3</w:t>
+            </w:r>
+          </w:p>
+        </w:tc>
+        <w:tc>
+          <w:tcPr>
+            <w:tcW w:w="0" w:type="auto"/>
+            <w:tcBorders>
+              <w:bottom w:val="single" w:sz="4" w:space="0" w:color="auto"/>
+            </w:tcBorders>
             <w:vAlign w:val="center"/>
           </w:tcPr>
           <w:p>
@@ -1422,13 +1608,13 @@
               <w:jc w:val="center"/>
             </w:pPr>
             <w:r>
-              <w:t>1</w:t>
-            </w:r>
-          </w:p>
-        </w:tc>
-        <w:tc>
-          <w:tcPr>
-            <w:tcW w:w="1519" w:type="dxa"/>
+              <w:t>4</w:t>
+            </w:r>
+          </w:p>
+        </w:tc>
+        <w:tc>
+          <w:tcPr>
+            <w:tcW w:w="0" w:type="auto"/>
             <w:tcBorders>
               <w:bottom w:val="single" w:sz="4" w:space="0" w:color="auto"/>
             </w:tcBorders>
@@ -1438,13 +1624,13 @@
               <w:jc w:val="center"/>
             </w:pPr>
             <w:r>
-              <w:t>2</w:t>
-            </w:r>
-          </w:p>
-        </w:tc>
-        <w:tc>
-          <w:tcPr>
-            <w:tcW w:w="1519" w:type="dxa"/>
+              <w:t>5</w:t>
+            </w:r>
+          </w:p>
+        </w:tc>
+        <w:tc>
+          <w:tcPr>
+            <w:tcW w:w="0" w:type="auto"/>
             <w:tcBorders>
               <w:bottom w:val="single" w:sz="4" w:space="0" w:color="auto"/>
             </w:tcBorders>
@@ -1454,13 +1640,13 @@
               <w:jc w:val="center"/>
             </w:pPr>
             <w:r>
-              <w:t>3</w:t>
-            </w:r>
-          </w:p>
-        </w:tc>
-        <w:tc>
-          <w:tcPr>
-            <w:tcW w:w="1568" w:type="dxa"/>
+              <w:t>6</w:t>
+            </w:r>
+          </w:p>
+        </w:tc>
+        <w:tc>
+          <w:tcPr>
+            <w:tcW w:w="0" w:type="auto"/>
             <w:tcBorders>
               <w:bottom w:val="single" w:sz="4" w:space="0" w:color="auto"/>
             </w:tcBorders>
@@ -1471,7 +1657,7 @@
               <w:jc w:val="center"/>
             </w:pPr>
             <w:r>
-              <w:t>4</w:t>
+              <w:t>7</w:t>
             </w:r>
           </w:p>
         </w:tc>
@@ -1482,7 +1668,7 @@
         </w:trPr>
         <w:tc>
           <w:tcPr>
-            <w:tcW w:w="960" w:type="dxa"/>
+            <w:tcW w:w="0" w:type="auto"/>
             <w:tcBorders>
               <w:bottom w:val="single" w:sz="4" w:space="0" w:color="auto"/>
             </w:tcBorders>
@@ -1503,10 +1689,58 @@
         </w:tc>
         <w:tc>
           <w:tcPr>
-            <w:tcW w:w="2093" w:type="dxa"/>
+            <w:tcW w:w="0" w:type="auto"/>
             <w:tcBorders>
               <w:bottom w:val="single" w:sz="4" w:space="0" w:color="auto"/>
             </w:tcBorders>
+          </w:tcPr>
+          <w:p>
+            <w:pPr>
+              <w:jc w:val="center"/>
+            </w:pPr>
+            <w:r>
+              <w:t>3</w:t>
+            </w:r>
+          </w:p>
+        </w:tc>
+        <w:tc>
+          <w:tcPr>
+            <w:tcW w:w="0" w:type="auto"/>
+            <w:tcBorders>
+              <w:bottom w:val="single" w:sz="4" w:space="0" w:color="auto"/>
+            </w:tcBorders>
+          </w:tcPr>
+          <w:p>
+            <w:pPr>
+              <w:jc w:val="center"/>
+            </w:pPr>
+            <w:r>
+              <w:t>3</w:t>
+            </w:r>
+          </w:p>
+        </w:tc>
+        <w:tc>
+          <w:tcPr>
+            <w:tcW w:w="0" w:type="auto"/>
+            <w:tcBorders>
+              <w:bottom w:val="single" w:sz="4" w:space="0" w:color="auto"/>
+            </w:tcBorders>
+          </w:tcPr>
+          <w:p>
+            <w:pPr>
+              <w:jc w:val="center"/>
+            </w:pPr>
+            <w:r>
+              <w:t>3</w:t>
+            </w:r>
+          </w:p>
+        </w:tc>
+        <w:tc>
+          <w:tcPr>
+            <w:tcW w:w="0" w:type="auto"/>
+            <w:tcBorders>
+              <w:bottom w:val="single" w:sz="4" w:space="0" w:color="auto"/>
+            </w:tcBorders>
             <w:vAlign w:val="center"/>
           </w:tcPr>
           <w:p>
@@ -1520,7 +1754,7 @@
         </w:tc>
         <w:tc>
           <w:tcPr>
-            <w:tcW w:w="1519" w:type="dxa"/>
+            <w:tcW w:w="0" w:type="auto"/>
             <w:tcBorders>
               <w:bottom w:val="single" w:sz="4" w:space="0" w:color="auto"/>
             </w:tcBorders>
@@ -1530,13 +1764,13 @@
               <w:jc w:val="center"/>
             </w:pPr>
             <w:r>
-              <w:t>4</w:t>
-            </w:r>
-          </w:p>
-        </w:tc>
-        <w:tc>
-          <w:tcPr>
-            <w:tcW w:w="1519" w:type="dxa"/>
+              <w:t>2</w:t>
+            </w:r>
+          </w:p>
+        </w:tc>
+        <w:tc>
+          <w:tcPr>
+            <w:tcW w:w="0" w:type="auto"/>
             <w:tcBorders>
               <w:bottom w:val="single" w:sz="4" w:space="0" w:color="auto"/>
             </w:tcBorders>
@@ -1546,13 +1780,15 @@
               <w:jc w:val="center"/>
             </w:pPr>
             <w:r>
-              <w:t>variabel</w:t>
-            </w:r>
-          </w:p>
-        </w:tc>
-        <w:tc>
-          <w:tcPr>
-            <w:tcW w:w="1568" w:type="dxa"/>
+              <w:t>?</w:t>
+            </w:r>
+            <w:bookmarkStart w:id="0" w:name="_GoBack"/>
+            <w:bookmarkEnd w:id="0"/>
+          </w:p>
+        </w:tc>
+        <w:tc>
+          <w:tcPr>
+            <w:tcW w:w="0" w:type="auto"/>
             <w:tcBorders>
               <w:bottom w:val="single" w:sz="4" w:space="0" w:color="auto"/>
             </w:tcBorders>
@@ -1574,7 +1810,7 @@
         </w:trPr>
         <w:tc>
           <w:tcPr>
-            <w:tcW w:w="960" w:type="dxa"/>
+            <w:tcW w:w="0" w:type="auto"/>
             <w:tcBorders>
               <w:top w:val="single" w:sz="4" w:space="0" w:color="auto"/>
             </w:tcBorders>
@@ -1595,10 +1831,68 @@
         </w:tc>
         <w:tc>
           <w:tcPr>
-            <w:tcW w:w="2093" w:type="dxa"/>
+            <w:tcW w:w="0" w:type="auto"/>
             <w:tcBorders>
               <w:top w:val="single" w:sz="4" w:space="0" w:color="auto"/>
             </w:tcBorders>
+          </w:tcPr>
+          <w:p>
+            <w:pPr>
+              <w:jc w:val="center"/>
+            </w:pPr>
+            <w:proofErr w:type="spellStart"/>
+            <w:r>
+              <w:t>Gesellschaftsnr</w:t>
+            </w:r>
+            <w:proofErr w:type="spellEnd"/>
+            <w:r>
+              <w:t>.</w:t>
+            </w:r>
+          </w:p>
+        </w:tc>
+        <w:tc>
+          <w:tcPr>
+            <w:tcW w:w="0" w:type="auto"/>
+            <w:tcBorders>
+              <w:top w:val="single" w:sz="4" w:space="0" w:color="auto"/>
+            </w:tcBorders>
+          </w:tcPr>
+          <w:p>
+            <w:pPr>
+              <w:jc w:val="center"/>
+            </w:pPr>
+            <w:proofErr w:type="spellStart"/>
+            <w:r>
+              <w:t>Filialnr</w:t>
+            </w:r>
+            <w:proofErr w:type="spellEnd"/>
+            <w:r>
+              <w:t>.</w:t>
+            </w:r>
+          </w:p>
+        </w:tc>
+        <w:tc>
+          <w:tcPr>
+            <w:tcW w:w="0" w:type="auto"/>
+            <w:tcBorders>
+              <w:top w:val="single" w:sz="4" w:space="0" w:color="auto"/>
+            </w:tcBorders>
+          </w:tcPr>
+          <w:p>
+            <w:pPr>
+              <w:jc w:val="center"/>
+            </w:pPr>
+            <w:r>
+              <w:t>Anz. Positionen</w:t>
+            </w:r>
+          </w:p>
+        </w:tc>
+        <w:tc>
+          <w:tcPr>
+            <w:tcW w:w="0" w:type="auto"/>
+            <w:tcBorders>
+              <w:top w:val="single" w:sz="4" w:space="0" w:color="auto"/>
+            </w:tcBorders>
             <w:vAlign w:val="center"/>
           </w:tcPr>
           <w:p>
@@ -1606,13 +1900,13 @@
               <w:jc w:val="center"/>
             </w:pPr>
             <w:r>
-              <w:t>Artikelinformationen</w:t>
-            </w:r>
-          </w:p>
-        </w:tc>
-        <w:tc>
-          <w:tcPr>
-            <w:tcW w:w="1519" w:type="dxa"/>
+              <w:t>Artikeldetails</w:t>
+            </w:r>
+          </w:p>
+        </w:tc>
+        <w:tc>
+          <w:tcPr>
+            <w:tcW w:w="0" w:type="auto"/>
             <w:tcBorders>
               <w:top w:val="single" w:sz="4" w:space="0" w:color="auto"/>
             </w:tcBorders>
@@ -1622,13 +1916,18 @@
               <w:jc w:val="center"/>
             </w:pPr>
             <w:r>
-              <w:t>Separator</w:t>
-            </w:r>
-          </w:p>
-        </w:tc>
-        <w:tc>
-          <w:tcPr>
-            <w:tcW w:w="1519" w:type="dxa"/>
+              <w:t xml:space="preserve">Anz. </w:t>
+            </w:r>
+            <w:proofErr w:type="spellStart"/>
+            <w:r>
+              <w:t>Pfandbons</w:t>
+            </w:r>
+            <w:proofErr w:type="spellEnd"/>
+          </w:p>
+        </w:tc>
+        <w:tc>
+          <w:tcPr>
+            <w:tcW w:w="0" w:type="auto"/>
             <w:tcBorders>
               <w:top w:val="single" w:sz="4" w:space="0" w:color="auto"/>
             </w:tcBorders>
@@ -1646,7 +1945,7 @@
         </w:tc>
         <w:tc>
           <w:tcPr>
-            <w:tcW w:w="1568" w:type="dxa"/>
+            <w:tcW w:w="0" w:type="auto"/>
             <w:tcBorders>
               <w:top w:val="single" w:sz="4" w:space="0" w:color="auto"/>
             </w:tcBorders>
@@ -1683,13 +1982,114 @@
         <w:rPr>
           <w:u w:val="single"/>
         </w:rPr>
-        <w:t>Artikelinformationen</w:t>
+        <w:t>Gesellschaftsnummer</w:t>
+      </w:r>
+      <w:r>
+        <w:t xml:space="preserve"> (3 stellig)</w:t>
+      </w:r>
+    </w:p>
+    <w:p>
+      <w:pPr>
+        <w:pStyle w:val="Listenabsatz"/>
+      </w:pPr>
+      <w:r>
+        <w:t>Siehe oben</w:t>
+      </w:r>
+    </w:p>
+    <w:p>
+      <w:pPr>
+        <w:pStyle w:val="Listenabsatz"/>
+        <w:numPr>
+          <w:ilvl w:val="0"/>
+          <w:numId w:val="3"/>
+        </w:numPr>
+      </w:pPr>
+      <w:r>
+        <w:rPr>
+          <w:u w:val="single"/>
+        </w:rPr>
+        <w:t>Filialnummer</w:t>
+      </w:r>
+      <w:r>
+        <w:t xml:space="preserve"> (3 stellig)</w:t>
+      </w:r>
+    </w:p>
+    <w:p>
+      <w:pPr>
+        <w:pStyle w:val="Listenabsatz"/>
+      </w:pPr>
+      <w:r>
+        <w:t>Siehe oben</w:t>
+      </w:r>
+    </w:p>
+    <w:p>
+      <w:pPr>
+        <w:pStyle w:val="Listenabsatz"/>
+        <w:numPr>
+          <w:ilvl w:val="0"/>
+          <w:numId w:val="3"/>
+        </w:numPr>
+      </w:pPr>
+      <w:r>
+        <w:rPr>
+          <w:u w:val="single"/>
+        </w:rPr>
+        <w:t>Anzahl Artikelpositionen</w:t>
+      </w:r>
+      <w:r>
+        <w:t xml:space="preserve"> (3 stellig)</w:t>
+      </w:r>
+    </w:p>
+    <w:p>
+      <w:pPr>
+        <w:pStyle w:val="Listenabsatz"/>
+      </w:pPr>
+      <w:r>
+        <w:t>Anzahl aller Artikelpositionen (nicht die Gesamtmenge aller Artikel) im Einkaufswagen, zur Berechnung des hierauf folgenden Feldes (Artikelinformationen).</w:t>
+      </w:r>
+    </w:p>
+    <w:p>
+      <w:pPr>
+        <w:pStyle w:val="Listenabsatz"/>
+      </w:pPr>
+      <w:r>
+        <w:rPr>
+          <w:color w:val="E36C0A" w:themeColor="accent6" w:themeShade="BF"/>
+        </w:rPr>
+        <w:t xml:space="preserve">Hinweis: </w:t>
+      </w:r>
+      <w:r>
+        <w:t>verknüpfte</w:t>
+      </w:r>
+      <w:r>
+        <w:t xml:space="preserve"> Artikel (z.B. Pfand) sollen hier nicht enthalten sein, da sie auch nicht Bestandteil des nächsten Feldes sind.</w:t>
+      </w:r>
+    </w:p>
+    <w:p>
+      <w:pPr>
+        <w:pStyle w:val="Listenabsatz"/>
+        <w:numPr>
+          <w:ilvl w:val="0"/>
+          <w:numId w:val="3"/>
+        </w:numPr>
+      </w:pPr>
+      <w:r>
+        <w:rPr>
+          <w:u w:val="single"/>
+        </w:rPr>
+        <w:t>Artikel</w:t>
+      </w:r>
+      <w:r>
+        <w:rPr>
+          <w:u w:val="single"/>
+        </w:rPr>
+        <w:t>details</w:t>
       </w:r>
       <w:r>
         <w:t xml:space="preserve"> (</w:t>
       </w:r>
       <w:r>
-        <w:t>variable Länge</w:t>
+        <w:t>vielfaches von 7</w:t>
       </w:r>
       <w:r>
         <w:t>)</w:t>
@@ -1706,7 +2106,32 @@
         <w:t>s</w:t>
       </w:r>
       <w:r>
-        <w:t xml:space="preserve"> Feld beinhaltet jeweils die Artikelnummer (4 stellig) mit zugehöriger Menge (2 stellig) jedes eingescannten Produkts.</w:t>
+        <w:t xml:space="preserve"> Feld beinhal</w:t>
+      </w:r>
+      <w:r>
+        <w:t>tet jeweils die Artikelnummer (5</w:t>
+      </w:r>
+      <w:r>
+        <w:t xml:space="preserve"> stellig) mit zugehöriger Menge (2 stellig) jedes eingescannten Produkts.</w:t>
+      </w:r>
+      <w:r>
+        <w:t xml:space="preserve"> </w:t>
+      </w:r>
+      <w:proofErr w:type="spellStart"/>
+      <w:r>
+        <w:t>Artikelnr</w:t>
+      </w:r>
+      <w:proofErr w:type="spellEnd"/>
+      <w:r>
+        <w:t xml:space="preserve">. und Menge </w:t>
+      </w:r>
+      <w:proofErr w:type="gramStart"/>
+      <w:r>
+        <w:t>werden</w:t>
+      </w:r>
+      <w:proofErr w:type="gramEnd"/>
+      <w:r>
+        <w:t xml:space="preserve"> gegebenenfalls von links mit Nullen aufgefüllt.</w:t>
       </w:r>
     </w:p>
     <w:p>
@@ -1717,13 +2142,12 @@
         <w:rPr>
           <w:color w:val="E36C0A" w:themeColor="accent6" w:themeShade="BF"/>
         </w:rPr>
+        <w:lastRenderedPageBreak/>
         <w:t xml:space="preserve">Hinweis: </w:t>
       </w:r>
       <w:r>
         <w:t>verknüpfte Artikel (Pfand) sollen hier nicht enthalten sein. Diese werden von der Kasse erneut dem Kassenbon hinzugefügt.</w:t>
       </w:r>
-      <w:bookmarkStart w:id="0" w:name="_GoBack"/>
-      <w:bookmarkEnd w:id="0"/>
     </w:p>
     <w:p>
       <w:pPr>
@@ -1740,7 +2164,16 @@
         <w:t xml:space="preserve">: </w:t>
       </w:r>
       <w:r>
-        <w:t>123403133701 für</w:t>
+        <w:t>0</w:t>
+      </w:r>
+      <w:r>
+        <w:t>123403</w:t>
+      </w:r>
+      <w:r>
+        <w:t>3</w:t>
+      </w:r>
+      <w:r>
+        <w:t>133701 für</w:t>
       </w:r>
     </w:p>
     <w:p>
@@ -1764,7 +2197,13 @@
         </w:numPr>
       </w:pPr>
       <w:r>
-        <w:t>1 Stück von Artikel 1337</w:t>
+        <w:t xml:space="preserve">1 Stück von Artikel </w:t>
+      </w:r>
+      <w:r>
+        <w:t>3</w:t>
+      </w:r>
+      <w:r>
+        <w:t>1337</w:t>
       </w:r>
     </w:p>
     <w:p>
@@ -1782,29 +2221,35 @@
         <w:rPr>
           <w:u w:val="single"/>
         </w:rPr>
-        <w:t>Separator</w:t>
-      </w:r>
-      <w:r>
-        <w:t xml:space="preserve"> (4 stellig)</w:t>
-      </w:r>
-    </w:p>
-    <w:p>
-      <w:pPr>
-        <w:pStyle w:val="Listenabsatz"/>
-      </w:pPr>
-      <w:r>
-        <w:t xml:space="preserve">Das </w:t>
+        <w:t xml:space="preserve">Menge der </w:t>
       </w:r>
       <w:proofErr w:type="spellStart"/>
       <w:r>
-        <w:t>Separatorfeld</w:t>
+        <w:rPr>
+          <w:u w:val="single"/>
+        </w:rPr>
+        <w:t>Pfandbons</w:t>
       </w:r>
       <w:proofErr w:type="spellEnd"/>
       <w:r>
-        <w:t xml:space="preserve"> ist eine reservierte Zeichenkette aus vier Nullen („0000“). Es dient dazu, die </w:t>
-      </w:r>
-      <w:r>
-        <w:t xml:space="preserve">Artikelinformationen von den </w:t>
+        <w:t xml:space="preserve"> </w:t>
+      </w:r>
+      <w:r>
+        <w:t>(2</w:t>
+      </w:r>
+      <w:r>
+        <w:t xml:space="preserve"> stellig)</w:t>
+      </w:r>
+    </w:p>
+    <w:p>
+      <w:pPr>
+        <w:pStyle w:val="Listenabsatz"/>
+        <w:rPr>
+          <w:color w:val="FF0000"/>
+        </w:rPr>
+      </w:pPr>
+      <w:r>
+        <w:t xml:space="preserve">Menge der im Einkaufswagen enthaltenen </w:t>
       </w:r>
       <w:proofErr w:type="spellStart"/>
       <w:r>
@@ -1812,67 +2257,7 @@
       </w:r>
       <w:proofErr w:type="spellEnd"/>
       <w:r>
-        <w:t xml:space="preserve"> zu trennen</w:t>
-      </w:r>
-    </w:p>
-    <w:p>
-      <w:pPr>
-        <w:pStyle w:val="Listenabsatz"/>
-      </w:pPr>
-      <w:r>
-        <w:rPr>
-          <w:color w:val="FF0000"/>
-        </w:rPr>
-        <w:t xml:space="preserve">Wichtig: </w:t>
-      </w:r>
-      <w:r>
-        <w:t>die Artikelnummer 0000 darf nicht vergeben werden</w:t>
-      </w:r>
-      <w:r>
-        <w:t>!</w:t>
-      </w:r>
-    </w:p>
-    <w:p>
-      <w:pPr>
-        <w:pStyle w:val="Listenabsatz"/>
-        <w:rPr>
-          <w:color w:val="FF0000"/>
-        </w:rPr>
-      </w:pPr>
-      <w:r>
-        <w:rPr>
-          <w:color w:val="E36C0A" w:themeColor="accent6" w:themeShade="BF"/>
-        </w:rPr>
-        <w:t>Hinweis:</w:t>
-      </w:r>
-      <w:r>
-        <w:rPr>
-          <w:color w:val="FF0000"/>
-        </w:rPr>
-        <w:t xml:space="preserve"> </w:t>
-      </w:r>
-      <w:r>
-        <w:t xml:space="preserve">dieses Feld wird nur </w:t>
-      </w:r>
-      <w:r>
-        <w:t xml:space="preserve">dann </w:t>
-      </w:r>
-      <w:r>
-        <w:t>angehängt,</w:t>
-      </w:r>
-      <w:r>
-        <w:t xml:space="preserve"> wenn im Einkaufswagen mindestens ein </w:t>
-      </w:r>
-      <w:proofErr w:type="spellStart"/>
-      <w:r>
-        <w:t>Pfandbon</w:t>
-      </w:r>
-      <w:proofErr w:type="spellEnd"/>
-      <w:r>
-        <w:t xml:space="preserve"> enthalten ist</w:t>
-      </w:r>
-      <w:r>
-        <w:t>.</w:t>
+        <w:t>. Wird ggf. von links mit Nullen aufgefüllt.</w:t>
       </w:r>
     </w:p>
     <w:p>
@@ -1891,7 +2276,6 @@
         <w:rPr>
           <w:u w:val="single"/>
         </w:rPr>
-        <w:lastRenderedPageBreak/>
         <w:t>Pfandbons</w:t>
       </w:r>
       <w:proofErr w:type="spellEnd"/>
@@ -1899,7 +2283,7 @@
         <w:t xml:space="preserve"> (</w:t>
       </w:r>
       <w:r>
-        <w:t>variabel</w:t>
+        <w:t>Vielfaches von ?</w:t>
       </w:r>
       <w:r>
         <w:t>)</w:t>
@@ -1940,6 +2324,9 @@
           <w:u w:val="single"/>
         </w:rPr>
         <w:t>Gesamtsumme</w:t>
+      </w:r>
+      <w:r>
+        <w:t xml:space="preserve"> (6 stellig)</w:t>
       </w:r>
     </w:p>
     <w:p>

</xml_diff>